<commit_message>
addded test-server and cleaned up code
</commit_message>
<xml_diff>
--- a/documents/DA11_DermaAI_Documentation.docx
+++ b/documents/DA11_DermaAI_Documentation.docx
@@ -1,6 +1,6 @@
 
 <file path=word/document.xml><?xml version="1.0" encoding="utf-8"?>
-<w:document xmlns:wpc="http://schemas.microsoft.com/office/word/2010/wordprocessingCanvas" xmlns:cx="http://schemas.microsoft.com/office/drawing/2014/chartex" xmlns:cx1="http://schemas.microsoft.com/office/drawing/2015/9/8/chartex" xmlns:cx2="http://schemas.microsoft.com/office/drawing/2015/10/21/chartex" xmlns:cx3="http://schemas.microsoft.com/office/drawing/2016/5/9/chartex" xmlns:cx4="http://schemas.microsoft.com/office/drawing/2016/5/10/chartex" xmlns:cx5="http://schemas.microsoft.com/office/drawing/2016/5/11/chartex" xmlns:cx6="http://schemas.microsoft.com/office/drawing/2016/5/12/chartex" xmlns:cx7="http://schemas.microsoft.com/office/drawing/2016/5/13/chartex" xmlns:cx8="http://schemas.microsoft.com/office/drawing/2016/5/14/chartex" xmlns:mc="http://schemas.openxmlformats.org/markup-compatibility/2006" xmlns:aink="http://schemas.microsoft.com/office/drawing/2016/ink" xmlns:am3d="http://schemas.microsoft.com/office/drawing/2017/model3d" xmlns:o="urn:schemas-microsoft-com:office:office" xmlns:oel="http://schemas.microsoft.com/office/2019/extlst" xmlns:r="http://schemas.openxmlformats.org/officeDocument/2006/relationships" xmlns:m="http://schemas.openxmlformats.org/officeDocument/2006/math" xmlns:v="urn:schemas-microsoft-com:vml" xmlns:wp14="http://schemas.microsoft.com/office/word/2010/wordprocessingDrawing" xmlns:wp="http://schemas.openxmlformats.org/drawingml/2006/wordprocessingDrawing" xmlns:w10="urn:schemas-microsoft-com:office:word" xmlns:w="http://schemas.openxmlformats.org/wordprocessingml/2006/main" xmlns:w14="http://schemas.microsoft.com/office/word/2010/wordml" xmlns:w15="http://schemas.microsoft.com/office/word/2012/wordml" xmlns:w16cex="http://schemas.microsoft.com/office/word/2018/wordml/cex" xmlns:w16cid="http://schemas.microsoft.com/office/word/2016/wordml/cid" xmlns:w16="http://schemas.microsoft.com/office/word/2018/wordml" xmlns:w16du="http://schemas.microsoft.com/office/word/2023/wordml/word16du" xmlns:w16sdtdh="http://schemas.microsoft.com/office/word/2020/wordml/sdtdatahash" xmlns:w16se="http://schemas.microsoft.com/office/word/2015/wordml/symex" xmlns:wpg="http://schemas.microsoft.com/office/word/2010/wordprocessingGroup" xmlns:wpi="http://schemas.microsoft.com/office/word/2010/wordprocessingInk" xmlns:wne="http://schemas.microsoft.com/office/word/2006/wordml" xmlns:wps="http://schemas.microsoft.com/office/word/2010/wordprocessingShape" mc:Ignorable="w14 w15 w16se w16cid w16 w16cex w16sdtdh w16du wp14">
+<w:document xmlns:wpc="http://schemas.microsoft.com/office/word/2010/wordprocessingCanvas" xmlns:cx="http://schemas.microsoft.com/office/drawing/2014/chartex" xmlns:cx1="http://schemas.microsoft.com/office/drawing/2015/9/8/chartex" xmlns:cx2="http://schemas.microsoft.com/office/drawing/2015/10/21/chartex" xmlns:cx3="http://schemas.microsoft.com/office/drawing/2016/5/9/chartex" xmlns:cx4="http://schemas.microsoft.com/office/drawing/2016/5/10/chartex" xmlns:cx5="http://schemas.microsoft.com/office/drawing/2016/5/11/chartex" xmlns:cx6="http://schemas.microsoft.com/office/drawing/2016/5/12/chartex" xmlns:cx7="http://schemas.microsoft.com/office/drawing/2016/5/13/chartex" xmlns:cx8="http://schemas.microsoft.com/office/drawing/2016/5/14/chartex" xmlns:mc="http://schemas.openxmlformats.org/markup-compatibility/2006" xmlns:aink="http://schemas.microsoft.com/office/drawing/2016/ink" xmlns:am3d="http://schemas.microsoft.com/office/drawing/2017/model3d" xmlns:o="urn:schemas-microsoft-com:office:office" xmlns:oel="http://schemas.microsoft.com/office/2019/extlst" xmlns:r="http://schemas.openxmlformats.org/officeDocument/2006/relationships" xmlns:m="http://schemas.openxmlformats.org/officeDocument/2006/math" xmlns:v="urn:schemas-microsoft-com:vml" xmlns:wp14="http://schemas.microsoft.com/office/word/2010/wordprocessingDrawing" xmlns:wp="http://schemas.openxmlformats.org/drawingml/2006/wordprocessingDrawing" xmlns:w10="urn:schemas-microsoft-com:office:word" xmlns:w="http://schemas.openxmlformats.org/wordprocessingml/2006/main" xmlns:w14="http://schemas.microsoft.com/office/word/2010/wordml" xmlns:w15="http://schemas.microsoft.com/office/word/2012/wordml" xmlns:w16cex="http://schemas.microsoft.com/office/word/2018/wordml/cex" xmlns:w16cid="http://schemas.microsoft.com/office/word/2016/wordml/cid" xmlns:w16="http://schemas.microsoft.com/office/word/2018/wordml" xmlns:w16du="http://schemas.microsoft.com/office/word/2023/wordml/word16du" xmlns:w16sdtdh="http://schemas.microsoft.com/office/word/2020/wordml/sdtdatahash" xmlns:w16sdtfl="http://schemas.microsoft.com/office/word/2024/wordml/sdtformatlock" xmlns:w16se="http://schemas.microsoft.com/office/word/2015/wordml/symex" xmlns:wpg="http://schemas.microsoft.com/office/word/2010/wordprocessingGroup" xmlns:wpi="http://schemas.microsoft.com/office/word/2010/wordprocessingInk" xmlns:wne="http://schemas.microsoft.com/office/word/2006/wordml" xmlns:wps="http://schemas.microsoft.com/office/word/2010/wordprocessingShape" mc:Ignorable="w14 w15 w16se w16cid w16 w16cex w16sdtdh w16sdtfl w16du wp14">
   <w:body>
     <w:p>
       <w:pPr>
@@ -43,7 +43,6 @@
           <w:lang w:val="de-DE"/>
         </w:rPr>
       </w:pPr>
-      <w:proofErr w:type="spellStart"/>
       <w:r>
         <w:rPr>
           <w:rFonts w:ascii="Arial" w:hAnsi="Arial" w:cs="Arial"/>
@@ -51,17 +50,7 @@
           <w:szCs w:val="56"/>
           <w:lang w:val="de-DE"/>
         </w:rPr>
-        <w:t>DermaAI</w:t>
-      </w:r>
-      <w:proofErr w:type="spellEnd"/>
-      <w:r>
-        <w:rPr>
-          <w:rFonts w:ascii="Arial" w:hAnsi="Arial" w:cs="Arial"/>
-          <w:sz w:val="56"/>
-          <w:szCs w:val="56"/>
-          <w:lang w:val="de-DE"/>
-        </w:rPr>
-        <w:t xml:space="preserve">: Intelligente Hautanalyse </w:t>
+        <w:t xml:space="preserve">DermaAI: Intelligente Hautanalyse </w:t>
       </w:r>
     </w:p>
     <w:p>
@@ -1193,7 +1182,6 @@
           <w:szCs w:val="32"/>
         </w:rPr>
       </w:pPr>
-      <w:proofErr w:type="gramStart"/>
       <w:r>
         <w:rPr>
           <w:rFonts w:eastAsiaTheme="majorEastAsia"/>
@@ -1204,7 +1192,6 @@
         </w:rPr>
         <w:t>SW Programme</w:t>
       </w:r>
-      <w:proofErr w:type="gramEnd"/>
     </w:p>
     <w:p>
       <w:pPr>
@@ -1222,7 +1209,6 @@
           <w:szCs w:val="32"/>
         </w:rPr>
       </w:pPr>
-      <w:proofErr w:type="gramStart"/>
       <w:r>
         <w:rPr>
           <w:rFonts w:eastAsiaTheme="majorEastAsia"/>
@@ -1233,7 +1219,6 @@
         </w:rPr>
         <w:t>SW Komponenten</w:t>
       </w:r>
-      <w:proofErr w:type="gramEnd"/>
     </w:p>
     <w:p>
       <w:pPr>
@@ -1278,27 +1263,15 @@
           <w:szCs w:val="32"/>
         </w:rPr>
       </w:pPr>
-      <w:proofErr w:type="spellStart"/>
-      <w:r>
-        <w:rPr>
-          <w:rFonts w:eastAsiaTheme="majorEastAsia"/>
-          <w:b/>
-          <w:bCs/>
-          <w:sz w:val="32"/>
-          <w:szCs w:val="32"/>
-        </w:rPr>
-        <w:t>Webscraping</w:t>
-      </w:r>
-      <w:proofErr w:type="spellEnd"/>
-      <w:r>
-        <w:rPr>
-          <w:rFonts w:eastAsiaTheme="majorEastAsia"/>
-          <w:b/>
-          <w:bCs/>
-          <w:sz w:val="32"/>
-          <w:szCs w:val="32"/>
-        </w:rPr>
-        <w:t xml:space="preserve"> &amp; labeln der Daten</w:t>
+      <w:r>
+        <w:rPr>
+          <w:rFonts w:eastAsiaTheme="majorEastAsia"/>
+          <w:b/>
+          <w:bCs/>
+          <w:sz w:val="32"/>
+          <w:szCs w:val="32"/>
+        </w:rPr>
+        <w:t>Webscraping &amp; labeln der Daten</w:t>
       </w:r>
     </w:p>
     <w:p>
@@ -1347,29 +1320,7 @@
           <w:sz w:val="28"/>
           <w:szCs w:val="28"/>
         </w:rPr>
-        <w:t xml:space="preserve">Da die Quelle der Daten eine besonders wichtige Rolle im Zusammenhang mit dem Trainieren der KI ist, war es besonders wichtig auf </w:t>
-      </w:r>
-      <w:proofErr w:type="spellStart"/>
-      <w:r>
-        <w:rPr>
-          <w:rFonts w:asciiTheme="minorHAnsi" w:eastAsiaTheme="majorEastAsia" w:hAnsiTheme="minorHAnsi" w:cstheme="minorHAnsi"/>
-          <w:b/>
-          <w:bCs/>
-          <w:sz w:val="28"/>
-          <w:szCs w:val="28"/>
-        </w:rPr>
-        <w:t>zuverlässliche</w:t>
-      </w:r>
-      <w:proofErr w:type="spellEnd"/>
-      <w:r>
-        <w:rPr>
-          <w:rFonts w:asciiTheme="minorHAnsi" w:eastAsiaTheme="majorEastAsia" w:hAnsiTheme="minorHAnsi" w:cstheme="minorHAnsi"/>
-          <w:b/>
-          <w:bCs/>
-          <w:sz w:val="28"/>
-          <w:szCs w:val="28"/>
-        </w:rPr>
-        <w:t xml:space="preserve"> </w:t>
+        <w:t xml:space="preserve">Da die Quelle der Daten eine besonders wichtige Rolle im Zusammenhang mit dem Trainieren der KI ist, war es besonders wichtig auf zuverlässliche </w:t>
       </w:r>
       <w:r>
         <w:rPr>
@@ -1423,29 +1374,7 @@
           <w:sz w:val="28"/>
           <w:szCs w:val="28"/>
         </w:rPr>
-        <w:t xml:space="preserve"> Die Datenbeschaffung habe ich mittels Python-</w:t>
-      </w:r>
-      <w:proofErr w:type="spellStart"/>
-      <w:r>
-        <w:rPr>
-          <w:rFonts w:asciiTheme="minorHAnsi" w:eastAsiaTheme="majorEastAsia" w:hAnsiTheme="minorHAnsi" w:cstheme="minorHAnsi"/>
-          <w:b/>
-          <w:bCs/>
-          <w:sz w:val="28"/>
-          <w:szCs w:val="28"/>
-        </w:rPr>
-        <w:t>Webscraping</w:t>
-      </w:r>
-      <w:proofErr w:type="spellEnd"/>
-      <w:r>
-        <w:rPr>
-          <w:rFonts w:asciiTheme="minorHAnsi" w:eastAsiaTheme="majorEastAsia" w:hAnsiTheme="minorHAnsi" w:cstheme="minorHAnsi"/>
-          <w:b/>
-          <w:bCs/>
-          <w:sz w:val="28"/>
-          <w:szCs w:val="28"/>
-        </w:rPr>
-        <w:t xml:space="preserve"> realisiert, jedoch dazu weiter im nächsten Kapitel.</w:t>
+        <w:t xml:space="preserve"> Die Datenbeschaffung habe ich mittels Python-Webscraping realisiert, jedoch dazu weiter im nächsten Kapitel.</w:t>
       </w:r>
     </w:p>
     <w:p>
@@ -1506,9 +1435,8 @@
           <w:sz w:val="28"/>
           <w:szCs w:val="28"/>
         </w:rPr>
-        <w:t xml:space="preserve">Zum </w:t>
-      </w:r>
-      <w:proofErr w:type="spellStart"/>
+        <w:t>Zum Webscrapen, damit wir die Bilddaten für unser Projekt verwenden können, habe ich mithilfe von verschiedenen Python Modulen gearbeitet. Der erste Schritt war die Links und die Diagnose mittels RegEx herauszufiltern und mittels Request an den Link des Bildes letztendlich das Bild selbst zu erhalten. Im nächsten Schritt war es vonnöten diese Bilder zuzuschneiden und für die KI vorzubereiten. Einfach gesagt habe ich mittels einer OpenCV-Funktion die Anomalien in einem Bild ausgeschnitten und zu Graustufen verändert. Das führte letztendlich zu inkonsistenten Bildern in Graustufen, welche jedoch aufgrund von fehlender Skalierung nicht für das Machine-Learning verwendbar sind.</w:t>
+      </w:r>
       <w:r>
         <w:rPr>
           <w:rFonts w:asciiTheme="minorHAnsi" w:eastAsiaTheme="majorEastAsia" w:hAnsiTheme="minorHAnsi" w:cstheme="minorHAnsi"/>
@@ -1517,9 +1445,8 @@
           <w:sz w:val="28"/>
           <w:szCs w:val="28"/>
         </w:rPr>
-        <w:t>Webscrapen</w:t>
-      </w:r>
-      <w:proofErr w:type="spellEnd"/>
+        <w:t xml:space="preserve"> Eine weiter wichtige Information für diesen Abschnitt ist auch, dass ich für Performancezwecke auch die Scripte aufgeteilt habe und deshalb auf einen „shared Memory“, auch geteilten Speicher, zugreifen musste. </w:t>
+      </w:r>
       <w:r>
         <w:rPr>
           <w:rFonts w:asciiTheme="minorHAnsi" w:eastAsiaTheme="majorEastAsia" w:hAnsiTheme="minorHAnsi" w:cstheme="minorHAnsi"/>
@@ -1528,181 +1455,7 @@
           <w:sz w:val="28"/>
           <w:szCs w:val="28"/>
         </w:rPr>
-        <w:t xml:space="preserve">, damit wir die Bilddaten für unser Projekt verwenden können, habe ich mithilfe von verschiedenen Python Modulen gearbeitet. Der erste Schritt war die Links und die Diagnose mittels </w:t>
-      </w:r>
-      <w:proofErr w:type="spellStart"/>
-      <w:r>
-        <w:rPr>
-          <w:rFonts w:asciiTheme="minorHAnsi" w:eastAsiaTheme="majorEastAsia" w:hAnsiTheme="minorHAnsi" w:cstheme="minorHAnsi"/>
-          <w:b/>
-          <w:bCs/>
-          <w:sz w:val="28"/>
-          <w:szCs w:val="28"/>
-        </w:rPr>
-        <w:t>RegEx</w:t>
-      </w:r>
-      <w:proofErr w:type="spellEnd"/>
-      <w:r>
-        <w:rPr>
-          <w:rFonts w:asciiTheme="minorHAnsi" w:eastAsiaTheme="majorEastAsia" w:hAnsiTheme="minorHAnsi" w:cstheme="minorHAnsi"/>
-          <w:b/>
-          <w:bCs/>
-          <w:sz w:val="28"/>
-          <w:szCs w:val="28"/>
-        </w:rPr>
-        <w:t xml:space="preserve"> herauszufiltern und mittels Request an den Link des Bildes letztendlich das Bild selbst zu erhalten. Im nächsten Schritt war es vonnöten diese Bilder zuzuschneiden und für die KI vorzubereiten. Einfach gesagt habe ich mittels einer </w:t>
-      </w:r>
-      <w:proofErr w:type="spellStart"/>
-      <w:r>
-        <w:rPr>
-          <w:rFonts w:asciiTheme="minorHAnsi" w:eastAsiaTheme="majorEastAsia" w:hAnsiTheme="minorHAnsi" w:cstheme="minorHAnsi"/>
-          <w:b/>
-          <w:bCs/>
-          <w:sz w:val="28"/>
-          <w:szCs w:val="28"/>
-        </w:rPr>
-        <w:t>OpenCV</w:t>
-      </w:r>
-      <w:proofErr w:type="spellEnd"/>
-      <w:r>
-        <w:rPr>
-          <w:rFonts w:asciiTheme="minorHAnsi" w:eastAsiaTheme="majorEastAsia" w:hAnsiTheme="minorHAnsi" w:cstheme="minorHAnsi"/>
-          <w:b/>
-          <w:bCs/>
-          <w:sz w:val="28"/>
-          <w:szCs w:val="28"/>
-        </w:rPr>
-        <w:t xml:space="preserve">-Funktion die Anomalien in einem Bild ausgeschnitten und zu Graustufen verändert. Das </w:t>
-      </w:r>
-      <w:proofErr w:type="gramStart"/>
-      <w:r>
-        <w:rPr>
-          <w:rFonts w:asciiTheme="minorHAnsi" w:eastAsiaTheme="majorEastAsia" w:hAnsiTheme="minorHAnsi" w:cstheme="minorHAnsi"/>
-          <w:b/>
-          <w:bCs/>
-          <w:sz w:val="28"/>
-          <w:szCs w:val="28"/>
-        </w:rPr>
-        <w:t>führte letztendlich</w:t>
-      </w:r>
-      <w:proofErr w:type="gramEnd"/>
-      <w:r>
-        <w:rPr>
-          <w:rFonts w:asciiTheme="minorHAnsi" w:eastAsiaTheme="majorEastAsia" w:hAnsiTheme="minorHAnsi" w:cstheme="minorHAnsi"/>
-          <w:b/>
-          <w:bCs/>
-          <w:sz w:val="28"/>
-          <w:szCs w:val="28"/>
-        </w:rPr>
-        <w:t xml:space="preserve"> zu inkonsistenten Bildern in Graustufen, welche jedoch aufgrund von fehlender Skalierung nicht für das </w:t>
-      </w:r>
-      <w:proofErr w:type="spellStart"/>
-      <w:r>
-        <w:rPr>
-          <w:rFonts w:asciiTheme="minorHAnsi" w:eastAsiaTheme="majorEastAsia" w:hAnsiTheme="minorHAnsi" w:cstheme="minorHAnsi"/>
-          <w:b/>
-          <w:bCs/>
-          <w:sz w:val="28"/>
-          <w:szCs w:val="28"/>
-        </w:rPr>
-        <w:t>Machine</w:t>
-      </w:r>
-      <w:proofErr w:type="spellEnd"/>
-      <w:r>
-        <w:rPr>
-          <w:rFonts w:asciiTheme="minorHAnsi" w:eastAsiaTheme="majorEastAsia" w:hAnsiTheme="minorHAnsi" w:cstheme="minorHAnsi"/>
-          <w:b/>
-          <w:bCs/>
-          <w:sz w:val="28"/>
-          <w:szCs w:val="28"/>
-        </w:rPr>
-        <w:t>-Learning verwendbar sind.</w:t>
-      </w:r>
-      <w:r>
-        <w:rPr>
-          <w:rFonts w:asciiTheme="minorHAnsi" w:eastAsiaTheme="majorEastAsia" w:hAnsiTheme="minorHAnsi" w:cstheme="minorHAnsi"/>
-          <w:b/>
-          <w:bCs/>
-          <w:sz w:val="28"/>
-          <w:szCs w:val="28"/>
-        </w:rPr>
-        <w:t xml:space="preserve"> Eine weiter wichtige Information für diesen Abschnitt ist auch, dass ich für Performancezwecke auch die </w:t>
-      </w:r>
-      <w:proofErr w:type="spellStart"/>
-      <w:r>
-        <w:rPr>
-          <w:rFonts w:asciiTheme="minorHAnsi" w:eastAsiaTheme="majorEastAsia" w:hAnsiTheme="minorHAnsi" w:cstheme="minorHAnsi"/>
-          <w:b/>
-          <w:bCs/>
-          <w:sz w:val="28"/>
-          <w:szCs w:val="28"/>
-        </w:rPr>
-        <w:t>Scripte</w:t>
-      </w:r>
-      <w:proofErr w:type="spellEnd"/>
-      <w:r>
-        <w:rPr>
-          <w:rFonts w:asciiTheme="minorHAnsi" w:eastAsiaTheme="majorEastAsia" w:hAnsiTheme="minorHAnsi" w:cstheme="minorHAnsi"/>
-          <w:b/>
-          <w:bCs/>
-          <w:sz w:val="28"/>
-          <w:szCs w:val="28"/>
-        </w:rPr>
-        <w:t xml:space="preserve"> aufgeteilt habe und deshalb auf einen „</w:t>
-      </w:r>
-      <w:proofErr w:type="spellStart"/>
-      <w:r>
-        <w:rPr>
-          <w:rFonts w:asciiTheme="minorHAnsi" w:eastAsiaTheme="majorEastAsia" w:hAnsiTheme="minorHAnsi" w:cstheme="minorHAnsi"/>
-          <w:b/>
-          <w:bCs/>
-          <w:sz w:val="28"/>
-          <w:szCs w:val="28"/>
-        </w:rPr>
-        <w:t>shared</w:t>
-      </w:r>
-      <w:proofErr w:type="spellEnd"/>
-      <w:r>
-        <w:rPr>
-          <w:rFonts w:asciiTheme="minorHAnsi" w:eastAsiaTheme="majorEastAsia" w:hAnsiTheme="minorHAnsi" w:cstheme="minorHAnsi"/>
-          <w:b/>
-          <w:bCs/>
-          <w:sz w:val="28"/>
-          <w:szCs w:val="28"/>
-        </w:rPr>
-        <w:t xml:space="preserve"> Memory“, auch geteilten Speicher, zugreifen musste. </w:t>
-      </w:r>
-      <w:r>
-        <w:rPr>
-          <w:rFonts w:asciiTheme="minorHAnsi" w:eastAsiaTheme="majorEastAsia" w:hAnsiTheme="minorHAnsi" w:cstheme="minorHAnsi"/>
-          <w:b/>
-          <w:bCs/>
-          <w:sz w:val="28"/>
-          <w:szCs w:val="28"/>
-        </w:rPr>
-        <w:t xml:space="preserve">Dieser geteilte Speicher ermöglichte es mir einfach große Datenmengen, wie die Bilddaten selbst, zwischen </w:t>
-      </w:r>
-      <w:proofErr w:type="spellStart"/>
-      <w:r>
-        <w:rPr>
-          <w:rFonts w:asciiTheme="minorHAnsi" w:eastAsiaTheme="majorEastAsia" w:hAnsiTheme="minorHAnsi" w:cstheme="minorHAnsi"/>
-          <w:b/>
-          <w:bCs/>
-          <w:sz w:val="28"/>
-          <w:szCs w:val="28"/>
-        </w:rPr>
-        <w:t>Scripten</w:t>
-      </w:r>
-      <w:proofErr w:type="spellEnd"/>
-      <w:r>
-        <w:rPr>
-          <w:rFonts w:asciiTheme="minorHAnsi" w:eastAsiaTheme="majorEastAsia" w:hAnsiTheme="minorHAnsi" w:cstheme="minorHAnsi"/>
-          <w:b/>
-          <w:bCs/>
-          <w:sz w:val="28"/>
-          <w:szCs w:val="28"/>
-        </w:rPr>
-        <w:t xml:space="preserve"> auszuteilen.</w:t>
+        <w:t>Dieser geteilte Speicher ermöglichte es mir einfach große Datenmengen, wie die Bilddaten selbst, zwischen Scripten auszuteilen.</w:t>
       </w:r>
     </w:p>
     <w:p>
@@ -1784,29 +1537,7 @@
           <w:sz w:val="28"/>
           <w:szCs w:val="28"/>
         </w:rPr>
-        <w:t xml:space="preserve"> umgesetzt, was heißt, dass das es ein Attribut Picture gibt, welches logischerweise auch ein Bild als </w:t>
-      </w:r>
-      <w:proofErr w:type="spellStart"/>
-      <w:r>
-        <w:rPr>
-          <w:rFonts w:asciiTheme="minorHAnsi" w:eastAsiaTheme="majorEastAsia" w:hAnsiTheme="minorHAnsi" w:cstheme="minorHAnsi"/>
-          <w:b/>
-          <w:bCs/>
-          <w:sz w:val="28"/>
-          <w:szCs w:val="28"/>
-        </w:rPr>
-        <w:t>Numpyarray</w:t>
-      </w:r>
-      <w:proofErr w:type="spellEnd"/>
-      <w:r>
-        <w:rPr>
-          <w:rFonts w:asciiTheme="minorHAnsi" w:eastAsiaTheme="majorEastAsia" w:hAnsiTheme="minorHAnsi" w:cstheme="minorHAnsi"/>
-          <w:b/>
-          <w:bCs/>
-          <w:sz w:val="28"/>
-          <w:szCs w:val="28"/>
-        </w:rPr>
-        <w:t xml:space="preserve"> repräsentiert. Das zweite Attribut der JSON ist die Diagnose, welches die Diagnose des Arztes </w:t>
+        <w:t xml:space="preserve"> umgesetzt, was heißt, dass das es ein Attribut Picture gibt, welches logischerweise auch ein Bild als Numpyarray repräsentiert. Das zweite Attribut der JSON ist die Diagnose, welches die Diagnose des Arztes </w:t>
       </w:r>
       <w:r>
         <w:rPr>
@@ -1902,29 +1633,7 @@
           <w:sz w:val="28"/>
           <w:szCs w:val="28"/>
         </w:rPr>
-        <w:t xml:space="preserve">Als Datenbank haben wir eine </w:t>
-      </w:r>
-      <w:proofErr w:type="spellStart"/>
-      <w:r>
-        <w:rPr>
-          <w:rFonts w:asciiTheme="minorHAnsi" w:eastAsiaTheme="majorEastAsia" w:hAnsiTheme="minorHAnsi" w:cstheme="minorHAnsi"/>
-          <w:b/>
-          <w:bCs/>
-          <w:sz w:val="28"/>
-          <w:szCs w:val="28"/>
-        </w:rPr>
-        <w:t>No</w:t>
-      </w:r>
-      <w:proofErr w:type="spellEnd"/>
-      <w:r>
-        <w:rPr>
-          <w:rFonts w:asciiTheme="minorHAnsi" w:eastAsiaTheme="majorEastAsia" w:hAnsiTheme="minorHAnsi" w:cstheme="minorHAnsi"/>
-          <w:b/>
-          <w:bCs/>
-          <w:sz w:val="28"/>
-          <w:szCs w:val="28"/>
-        </w:rPr>
-        <w:t xml:space="preserve">-SQL Datenbank verwendet, da es für unser Vorhaben perfekt in unser Bild gepasst hat. Durch die Funktionsweise sind wir nicht an ein reguläres Schema </w:t>
+        <w:t xml:space="preserve">Als Datenbank haben wir eine No-SQL Datenbank verwendet, da es für unser Vorhaben perfekt in unser Bild gepasst hat. Durch die Funktionsweise sind wir nicht an ein reguläres Schema </w:t>
       </w:r>
       <w:r>
         <w:rPr>
@@ -2053,32 +1762,9 @@
           <w:sz w:val="28"/>
           <w:szCs w:val="28"/>
         </w:rPr>
-        <w:t xml:space="preserve">Um uns das bestmögliche Backend zu machen habe ich auf modernste Technologien wie das </w:t>
-      </w:r>
-      <w:proofErr w:type="spellStart"/>
-      <w:r>
-        <w:rPr>
-          <w:rFonts w:asciiTheme="minorHAnsi" w:eastAsiaTheme="majorEastAsia" w:hAnsiTheme="minorHAnsi" w:cstheme="minorHAnsi"/>
-          <w:b/>
-          <w:bCs/>
-          <w:sz w:val="28"/>
-          <w:szCs w:val="28"/>
-        </w:rPr>
-        <w:t>Typescript</w:t>
-      </w:r>
-      <w:proofErr w:type="spellEnd"/>
-      <w:r>
-        <w:rPr>
-          <w:rFonts w:asciiTheme="minorHAnsi" w:eastAsiaTheme="majorEastAsia" w:hAnsiTheme="minorHAnsi" w:cstheme="minorHAnsi"/>
-          <w:b/>
-          <w:bCs/>
-          <w:sz w:val="28"/>
-          <w:szCs w:val="28"/>
-        </w:rPr>
-        <w:t xml:space="preserve">-Framework </w:t>
+        <w:t xml:space="preserve">Um uns das bestmögliche Backend zu machen habe ich auf modernste Technologien wie das Typescript-Framework </w:t>
       </w:r>
       <w:hyperlink r:id="rId12" w:history="1">
-        <w:proofErr w:type="spellStart"/>
         <w:r>
           <w:rPr>
             <w:rStyle w:val="Hyperlink"/>
@@ -2090,7 +1776,6 @@
           </w:rPr>
           <w:t>Adonisjs</w:t>
         </w:r>
-        <w:proofErr w:type="spellEnd"/>
       </w:hyperlink>
       <w:r>
         <w:rPr>
@@ -2120,7 +1805,7 @@
           <w:sz w:val="28"/>
           <w:szCs w:val="28"/>
         </w:rPr>
-        <w:t>im Schulischen Bezug begleitet.</w:t>
+        <w:t xml:space="preserve">im Schulischen </w:t>
       </w:r>
       <w:r>
         <w:rPr>
@@ -2130,9 +1815,8 @@
           <w:sz w:val="28"/>
           <w:szCs w:val="28"/>
         </w:rPr>
-        <w:t xml:space="preserve"> Der </w:t>
-      </w:r>
-      <w:proofErr w:type="spellStart"/>
+        <w:t>Umfeld</w:t>
+      </w:r>
       <w:r>
         <w:rPr>
           <w:rFonts w:asciiTheme="minorHAnsi" w:eastAsiaTheme="majorEastAsia" w:hAnsiTheme="minorHAnsi" w:cstheme="minorHAnsi"/>
@@ -2141,9 +1825,8 @@
           <w:sz w:val="28"/>
           <w:szCs w:val="28"/>
         </w:rPr>
-        <w:t>Techstack</w:t>
-      </w:r>
-      <w:proofErr w:type="spellEnd"/>
+        <w:t xml:space="preserve"> begleitet.</w:t>
+      </w:r>
       <w:r>
         <w:rPr>
           <w:rFonts w:asciiTheme="minorHAnsi" w:eastAsiaTheme="majorEastAsia" w:hAnsiTheme="minorHAnsi" w:cstheme="minorHAnsi"/>
@@ -2152,29 +1835,7 @@
           <w:sz w:val="28"/>
           <w:szCs w:val="28"/>
         </w:rPr>
-        <w:t xml:space="preserve"> von </w:t>
-      </w:r>
-      <w:proofErr w:type="spellStart"/>
-      <w:r>
-        <w:rPr>
-          <w:rFonts w:asciiTheme="minorHAnsi" w:eastAsiaTheme="majorEastAsia" w:hAnsiTheme="minorHAnsi" w:cstheme="minorHAnsi"/>
-          <w:b/>
-          <w:bCs/>
-          <w:sz w:val="28"/>
-          <w:szCs w:val="28"/>
-        </w:rPr>
-        <w:t>Adonisjs</w:t>
-      </w:r>
-      <w:proofErr w:type="spellEnd"/>
-      <w:r>
-        <w:rPr>
-          <w:rFonts w:asciiTheme="minorHAnsi" w:eastAsiaTheme="majorEastAsia" w:hAnsiTheme="minorHAnsi" w:cstheme="minorHAnsi"/>
-          <w:b/>
-          <w:bCs/>
-          <w:sz w:val="28"/>
-          <w:szCs w:val="28"/>
-        </w:rPr>
-        <w:t xml:space="preserve"> ist nicht gering, bietet jedoch für sehr </w:t>
+        <w:t xml:space="preserve"> Der Techstack von Adonisjs ist nicht gering, bietet jedoch für sehr </w:t>
       </w:r>
       <w:r>
         <w:rPr>
@@ -2311,9 +1972,8 @@
           <w:szCs w:val="32"/>
           <w:lang w:val="en-GB"/>
         </w:rPr>
-        <w:t>Backup und Disaster-Recovery-</w:t>
-      </w:r>
-      <w:proofErr w:type="spellStart"/>
+        <w:t>Backup und Disaster-Recovery-P</w:t>
+      </w:r>
       <w:r>
         <w:rPr>
           <w:rFonts w:eastAsiaTheme="majorEastAsia"/>
@@ -2323,20 +1983,8 @@
           <w:szCs w:val="32"/>
           <w:lang w:val="en-GB"/>
         </w:rPr>
-        <w:t>P</w:t>
-      </w:r>
-      <w:r>
-        <w:rPr>
-          <w:rFonts w:eastAsiaTheme="majorEastAsia"/>
-          <w:b/>
-          <w:bCs/>
-          <w:sz w:val="32"/>
-          <w:szCs w:val="32"/>
-          <w:lang w:val="en-GB"/>
-        </w:rPr>
         <w:t>läne</w:t>
       </w:r>
-      <w:proofErr w:type="spellEnd"/>
     </w:p>
     <w:p>
       <w:pPr>
@@ -2389,21 +2037,8 @@
           <w:szCs w:val="32"/>
           <w:lang w:val="en-GB"/>
         </w:rPr>
-        <w:t xml:space="preserve">Test und </w:t>
-      </w:r>
-      <w:proofErr w:type="spellStart"/>
-      <w:r>
-        <w:rPr>
-          <w:rFonts w:eastAsiaTheme="majorEastAsia"/>
-          <w:b/>
-          <w:bCs/>
-          <w:sz w:val="32"/>
-          <w:szCs w:val="32"/>
-          <w:lang w:val="en-GB"/>
-        </w:rPr>
-        <w:t>Validierung</w:t>
-      </w:r>
-      <w:proofErr w:type="spellEnd"/>
+        <w:t>Test und Validierung</w:t>
+      </w:r>
     </w:p>
     <w:p>
       <w:pPr>
@@ -2535,20 +2170,8 @@
           <w:sz w:val="32"/>
           <w:szCs w:val="32"/>
         </w:rPr>
-        <w:t xml:space="preserve">Installation / Software </w:t>
-      </w:r>
-      <w:proofErr w:type="spellStart"/>
-      <w:r>
-        <w:rPr>
-          <w:rFonts w:eastAsiaTheme="majorEastAsia"/>
-          <w:b/>
-          <w:bCs/>
-          <w:sz w:val="32"/>
-          <w:szCs w:val="32"/>
-        </w:rPr>
-        <w:t>deployment</w:t>
-      </w:r>
-      <w:proofErr w:type="spellEnd"/>
+        <w:t>Installation / Software deployment</w:t>
+      </w:r>
     </w:p>
     <w:p>
       <w:pPr>
@@ -2729,7 +2352,7 @@
 </file>
 
 <file path=word/endnotes.xml><?xml version="1.0" encoding="utf-8"?>
-<w:endnotes xmlns:wpc="http://schemas.microsoft.com/office/word/2010/wordprocessingCanvas" xmlns:cx="http://schemas.microsoft.com/office/drawing/2014/chartex" xmlns:cx1="http://schemas.microsoft.com/office/drawing/2015/9/8/chartex" xmlns:cx2="http://schemas.microsoft.com/office/drawing/2015/10/21/chartex" xmlns:cx3="http://schemas.microsoft.com/office/drawing/2016/5/9/chartex" xmlns:cx4="http://schemas.microsoft.com/office/drawing/2016/5/10/chartex" xmlns:cx5="http://schemas.microsoft.com/office/drawing/2016/5/11/chartex" xmlns:cx6="http://schemas.microsoft.com/office/drawing/2016/5/12/chartex" xmlns:cx7="http://schemas.microsoft.com/office/drawing/2016/5/13/chartex" xmlns:cx8="http://schemas.microsoft.com/office/drawing/2016/5/14/chartex" xmlns:mc="http://schemas.openxmlformats.org/markup-compatibility/2006" xmlns:aink="http://schemas.microsoft.com/office/drawing/2016/ink" xmlns:am3d="http://schemas.microsoft.com/office/drawing/2017/model3d" xmlns:o="urn:schemas-microsoft-com:office:office" xmlns:oel="http://schemas.microsoft.com/office/2019/extlst" xmlns:r="http://schemas.openxmlformats.org/officeDocument/2006/relationships" xmlns:m="http://schemas.openxmlformats.org/officeDocument/2006/math" xmlns:v="urn:schemas-microsoft-com:vml" xmlns:wp14="http://schemas.microsoft.com/office/word/2010/wordprocessingDrawing" xmlns:wp="http://schemas.openxmlformats.org/drawingml/2006/wordprocessingDrawing" xmlns:w10="urn:schemas-microsoft-com:office:word" xmlns:w="http://schemas.openxmlformats.org/wordprocessingml/2006/main" xmlns:w14="http://schemas.microsoft.com/office/word/2010/wordml" xmlns:w15="http://schemas.microsoft.com/office/word/2012/wordml" xmlns:w16cex="http://schemas.microsoft.com/office/word/2018/wordml/cex" xmlns:w16cid="http://schemas.microsoft.com/office/word/2016/wordml/cid" xmlns:w16="http://schemas.microsoft.com/office/word/2018/wordml" xmlns:w16du="http://schemas.microsoft.com/office/word/2023/wordml/word16du" xmlns:w16sdtdh="http://schemas.microsoft.com/office/word/2020/wordml/sdtdatahash" xmlns:w16se="http://schemas.microsoft.com/office/word/2015/wordml/symex" xmlns:wpg="http://schemas.microsoft.com/office/word/2010/wordprocessingGroup" xmlns:wpi="http://schemas.microsoft.com/office/word/2010/wordprocessingInk" xmlns:wne="http://schemas.microsoft.com/office/word/2006/wordml" xmlns:wps="http://schemas.microsoft.com/office/word/2010/wordprocessingShape" mc:Ignorable="w14 w15 w16se w16cid w16 w16cex w16sdtdh w16du wp14">
+<w:endnotes xmlns:wpc="http://schemas.microsoft.com/office/word/2010/wordprocessingCanvas" xmlns:cx="http://schemas.microsoft.com/office/drawing/2014/chartex" xmlns:cx1="http://schemas.microsoft.com/office/drawing/2015/9/8/chartex" xmlns:cx2="http://schemas.microsoft.com/office/drawing/2015/10/21/chartex" xmlns:cx3="http://schemas.microsoft.com/office/drawing/2016/5/9/chartex" xmlns:cx4="http://schemas.microsoft.com/office/drawing/2016/5/10/chartex" xmlns:cx5="http://schemas.microsoft.com/office/drawing/2016/5/11/chartex" xmlns:cx6="http://schemas.microsoft.com/office/drawing/2016/5/12/chartex" xmlns:cx7="http://schemas.microsoft.com/office/drawing/2016/5/13/chartex" xmlns:cx8="http://schemas.microsoft.com/office/drawing/2016/5/14/chartex" xmlns:mc="http://schemas.openxmlformats.org/markup-compatibility/2006" xmlns:aink="http://schemas.microsoft.com/office/drawing/2016/ink" xmlns:am3d="http://schemas.microsoft.com/office/drawing/2017/model3d" xmlns:o="urn:schemas-microsoft-com:office:office" xmlns:oel="http://schemas.microsoft.com/office/2019/extlst" xmlns:r="http://schemas.openxmlformats.org/officeDocument/2006/relationships" xmlns:m="http://schemas.openxmlformats.org/officeDocument/2006/math" xmlns:v="urn:schemas-microsoft-com:vml" xmlns:wp14="http://schemas.microsoft.com/office/word/2010/wordprocessingDrawing" xmlns:wp="http://schemas.openxmlformats.org/drawingml/2006/wordprocessingDrawing" xmlns:w10="urn:schemas-microsoft-com:office:word" xmlns:w="http://schemas.openxmlformats.org/wordprocessingml/2006/main" xmlns:w14="http://schemas.microsoft.com/office/word/2010/wordml" xmlns:w15="http://schemas.microsoft.com/office/word/2012/wordml" xmlns:w16cex="http://schemas.microsoft.com/office/word/2018/wordml/cex" xmlns:w16cid="http://schemas.microsoft.com/office/word/2016/wordml/cid" xmlns:w16="http://schemas.microsoft.com/office/word/2018/wordml" xmlns:w16du="http://schemas.microsoft.com/office/word/2023/wordml/word16du" xmlns:w16sdtdh="http://schemas.microsoft.com/office/word/2020/wordml/sdtdatahash" xmlns:w16sdtfl="http://schemas.microsoft.com/office/word/2024/wordml/sdtformatlock" xmlns:w16se="http://schemas.microsoft.com/office/word/2015/wordml/symex" xmlns:wpg="http://schemas.microsoft.com/office/word/2010/wordprocessingGroup" xmlns:wpi="http://schemas.microsoft.com/office/word/2010/wordprocessingInk" xmlns:wne="http://schemas.microsoft.com/office/word/2006/wordml" xmlns:wps="http://schemas.microsoft.com/office/word/2010/wordprocessingShape" mc:Ignorable="w14 w15 w16se w16cid w16 w16cex w16sdtdh w16sdtfl w16du wp14">
   <w:endnote w:type="separator" w:id="-1">
     <w:p>
       <w:r>
@@ -2751,7 +2374,7 @@
 </file>
 
 <file path=word/footer1.xml><?xml version="1.0" encoding="utf-8"?>
-<w:ftr xmlns:wpc="http://schemas.microsoft.com/office/word/2010/wordprocessingCanvas" xmlns:cx="http://schemas.microsoft.com/office/drawing/2014/chartex" xmlns:cx1="http://schemas.microsoft.com/office/drawing/2015/9/8/chartex" xmlns:cx2="http://schemas.microsoft.com/office/drawing/2015/10/21/chartex" xmlns:cx3="http://schemas.microsoft.com/office/drawing/2016/5/9/chartex" xmlns:cx4="http://schemas.microsoft.com/office/drawing/2016/5/10/chartex" xmlns:cx5="http://schemas.microsoft.com/office/drawing/2016/5/11/chartex" xmlns:cx6="http://schemas.microsoft.com/office/drawing/2016/5/12/chartex" xmlns:cx7="http://schemas.microsoft.com/office/drawing/2016/5/13/chartex" xmlns:cx8="http://schemas.microsoft.com/office/drawing/2016/5/14/chartex" xmlns:mc="http://schemas.openxmlformats.org/markup-compatibility/2006" xmlns:aink="http://schemas.microsoft.com/office/drawing/2016/ink" xmlns:am3d="http://schemas.microsoft.com/office/drawing/2017/model3d" xmlns:o="urn:schemas-microsoft-com:office:office" xmlns:oel="http://schemas.microsoft.com/office/2019/extlst" xmlns:r="http://schemas.openxmlformats.org/officeDocument/2006/relationships" xmlns:m="http://schemas.openxmlformats.org/officeDocument/2006/math" xmlns:v="urn:schemas-microsoft-com:vml" xmlns:wp14="http://schemas.microsoft.com/office/word/2010/wordprocessingDrawing" xmlns:wp="http://schemas.openxmlformats.org/drawingml/2006/wordprocessingDrawing" xmlns:w10="urn:schemas-microsoft-com:office:word" xmlns:w="http://schemas.openxmlformats.org/wordprocessingml/2006/main" xmlns:w14="http://schemas.microsoft.com/office/word/2010/wordml" xmlns:w15="http://schemas.microsoft.com/office/word/2012/wordml" xmlns:w16cex="http://schemas.microsoft.com/office/word/2018/wordml/cex" xmlns:w16cid="http://schemas.microsoft.com/office/word/2016/wordml/cid" xmlns:w16="http://schemas.microsoft.com/office/word/2018/wordml" xmlns:w16du="http://schemas.microsoft.com/office/word/2023/wordml/word16du" xmlns:w16sdtdh="http://schemas.microsoft.com/office/word/2020/wordml/sdtdatahash" xmlns:w16se="http://schemas.microsoft.com/office/word/2015/wordml/symex" xmlns:wpg="http://schemas.microsoft.com/office/word/2010/wordprocessingGroup" xmlns:wpi="http://schemas.microsoft.com/office/word/2010/wordprocessingInk" xmlns:wne="http://schemas.microsoft.com/office/word/2006/wordml" xmlns:wps="http://schemas.microsoft.com/office/word/2010/wordprocessingShape" mc:Ignorable="w14 w15 w16se w16cid w16 w16cex w16sdtdh w16du wp14">
+<w:ftr xmlns:wpc="http://schemas.microsoft.com/office/word/2010/wordprocessingCanvas" xmlns:cx="http://schemas.microsoft.com/office/drawing/2014/chartex" xmlns:cx1="http://schemas.microsoft.com/office/drawing/2015/9/8/chartex" xmlns:cx2="http://schemas.microsoft.com/office/drawing/2015/10/21/chartex" xmlns:cx3="http://schemas.microsoft.com/office/drawing/2016/5/9/chartex" xmlns:cx4="http://schemas.microsoft.com/office/drawing/2016/5/10/chartex" xmlns:cx5="http://schemas.microsoft.com/office/drawing/2016/5/11/chartex" xmlns:cx6="http://schemas.microsoft.com/office/drawing/2016/5/12/chartex" xmlns:cx7="http://schemas.microsoft.com/office/drawing/2016/5/13/chartex" xmlns:cx8="http://schemas.microsoft.com/office/drawing/2016/5/14/chartex" xmlns:mc="http://schemas.openxmlformats.org/markup-compatibility/2006" xmlns:aink="http://schemas.microsoft.com/office/drawing/2016/ink" xmlns:am3d="http://schemas.microsoft.com/office/drawing/2017/model3d" xmlns:o="urn:schemas-microsoft-com:office:office" xmlns:oel="http://schemas.microsoft.com/office/2019/extlst" xmlns:r="http://schemas.openxmlformats.org/officeDocument/2006/relationships" xmlns:m="http://schemas.openxmlformats.org/officeDocument/2006/math" xmlns:v="urn:schemas-microsoft-com:vml" xmlns:wp14="http://schemas.microsoft.com/office/word/2010/wordprocessingDrawing" xmlns:wp="http://schemas.openxmlformats.org/drawingml/2006/wordprocessingDrawing" xmlns:w10="urn:schemas-microsoft-com:office:word" xmlns:w="http://schemas.openxmlformats.org/wordprocessingml/2006/main" xmlns:w14="http://schemas.microsoft.com/office/word/2010/wordml" xmlns:w15="http://schemas.microsoft.com/office/word/2012/wordml" xmlns:w16cex="http://schemas.microsoft.com/office/word/2018/wordml/cex" xmlns:w16cid="http://schemas.microsoft.com/office/word/2016/wordml/cid" xmlns:w16="http://schemas.microsoft.com/office/word/2018/wordml" xmlns:w16du="http://schemas.microsoft.com/office/word/2023/wordml/word16du" xmlns:w16sdtdh="http://schemas.microsoft.com/office/word/2020/wordml/sdtdatahash" xmlns:w16sdtfl="http://schemas.microsoft.com/office/word/2024/wordml/sdtformatlock" xmlns:w16se="http://schemas.microsoft.com/office/word/2015/wordml/symex" xmlns:wpg="http://schemas.microsoft.com/office/word/2010/wordprocessingGroup" xmlns:wpi="http://schemas.microsoft.com/office/word/2010/wordprocessingInk" xmlns:wne="http://schemas.microsoft.com/office/word/2006/wordml" xmlns:wps="http://schemas.microsoft.com/office/word/2010/wordprocessingShape" mc:Ignorable="w14 w15 w16se w16cid w16 w16cex w16sdtdh w16sdtfl w16du wp14">
   <w:p>
     <w:pPr>
       <w:pStyle w:val="Footer"/>
@@ -2852,7 +2475,7 @@
 </file>
 
 <file path=word/footer2.xml><?xml version="1.0" encoding="utf-8"?>
-<w:ftr xmlns:wpc="http://schemas.microsoft.com/office/word/2010/wordprocessingCanvas" xmlns:cx="http://schemas.microsoft.com/office/drawing/2014/chartex" xmlns:cx1="http://schemas.microsoft.com/office/drawing/2015/9/8/chartex" xmlns:cx2="http://schemas.microsoft.com/office/drawing/2015/10/21/chartex" xmlns:cx3="http://schemas.microsoft.com/office/drawing/2016/5/9/chartex" xmlns:cx4="http://schemas.microsoft.com/office/drawing/2016/5/10/chartex" xmlns:cx5="http://schemas.microsoft.com/office/drawing/2016/5/11/chartex" xmlns:cx6="http://schemas.microsoft.com/office/drawing/2016/5/12/chartex" xmlns:cx7="http://schemas.microsoft.com/office/drawing/2016/5/13/chartex" xmlns:cx8="http://schemas.microsoft.com/office/drawing/2016/5/14/chartex" xmlns:mc="http://schemas.openxmlformats.org/markup-compatibility/2006" xmlns:aink="http://schemas.microsoft.com/office/drawing/2016/ink" xmlns:am3d="http://schemas.microsoft.com/office/drawing/2017/model3d" xmlns:o="urn:schemas-microsoft-com:office:office" xmlns:oel="http://schemas.microsoft.com/office/2019/extlst" xmlns:r="http://schemas.openxmlformats.org/officeDocument/2006/relationships" xmlns:m="http://schemas.openxmlformats.org/officeDocument/2006/math" xmlns:v="urn:schemas-microsoft-com:vml" xmlns:wp14="http://schemas.microsoft.com/office/word/2010/wordprocessingDrawing" xmlns:wp="http://schemas.openxmlformats.org/drawingml/2006/wordprocessingDrawing" xmlns:w10="urn:schemas-microsoft-com:office:word" xmlns:w="http://schemas.openxmlformats.org/wordprocessingml/2006/main" xmlns:w14="http://schemas.microsoft.com/office/word/2010/wordml" xmlns:w15="http://schemas.microsoft.com/office/word/2012/wordml" xmlns:w16cex="http://schemas.microsoft.com/office/word/2018/wordml/cex" xmlns:w16cid="http://schemas.microsoft.com/office/word/2016/wordml/cid" xmlns:w16="http://schemas.microsoft.com/office/word/2018/wordml" xmlns:w16du="http://schemas.microsoft.com/office/word/2023/wordml/word16du" xmlns:w16sdtdh="http://schemas.microsoft.com/office/word/2020/wordml/sdtdatahash" xmlns:w16se="http://schemas.microsoft.com/office/word/2015/wordml/symex" xmlns:wpg="http://schemas.microsoft.com/office/word/2010/wordprocessingGroup" xmlns:wpi="http://schemas.microsoft.com/office/word/2010/wordprocessingInk" xmlns:wne="http://schemas.microsoft.com/office/word/2006/wordml" xmlns:wps="http://schemas.microsoft.com/office/word/2010/wordprocessingShape" mc:Ignorable="w14 w15 w16se w16cid w16 w16cex w16sdtdh w16du wp14">
+<w:ftr xmlns:wpc="http://schemas.microsoft.com/office/word/2010/wordprocessingCanvas" xmlns:cx="http://schemas.microsoft.com/office/drawing/2014/chartex" xmlns:cx1="http://schemas.microsoft.com/office/drawing/2015/9/8/chartex" xmlns:cx2="http://schemas.microsoft.com/office/drawing/2015/10/21/chartex" xmlns:cx3="http://schemas.microsoft.com/office/drawing/2016/5/9/chartex" xmlns:cx4="http://schemas.microsoft.com/office/drawing/2016/5/10/chartex" xmlns:cx5="http://schemas.microsoft.com/office/drawing/2016/5/11/chartex" xmlns:cx6="http://schemas.microsoft.com/office/drawing/2016/5/12/chartex" xmlns:cx7="http://schemas.microsoft.com/office/drawing/2016/5/13/chartex" xmlns:cx8="http://schemas.microsoft.com/office/drawing/2016/5/14/chartex" xmlns:mc="http://schemas.openxmlformats.org/markup-compatibility/2006" xmlns:aink="http://schemas.microsoft.com/office/drawing/2016/ink" xmlns:am3d="http://schemas.microsoft.com/office/drawing/2017/model3d" xmlns:o="urn:schemas-microsoft-com:office:office" xmlns:oel="http://schemas.microsoft.com/office/2019/extlst" xmlns:r="http://schemas.openxmlformats.org/officeDocument/2006/relationships" xmlns:m="http://schemas.openxmlformats.org/officeDocument/2006/math" xmlns:v="urn:schemas-microsoft-com:vml" xmlns:wp14="http://schemas.microsoft.com/office/word/2010/wordprocessingDrawing" xmlns:wp="http://schemas.openxmlformats.org/drawingml/2006/wordprocessingDrawing" xmlns:w10="urn:schemas-microsoft-com:office:word" xmlns:w="http://schemas.openxmlformats.org/wordprocessingml/2006/main" xmlns:w14="http://schemas.microsoft.com/office/word/2010/wordml" xmlns:w15="http://schemas.microsoft.com/office/word/2012/wordml" xmlns:w16cex="http://schemas.microsoft.com/office/word/2018/wordml/cex" xmlns:w16cid="http://schemas.microsoft.com/office/word/2016/wordml/cid" xmlns:w16="http://schemas.microsoft.com/office/word/2018/wordml" xmlns:w16du="http://schemas.microsoft.com/office/word/2023/wordml/word16du" xmlns:w16sdtdh="http://schemas.microsoft.com/office/word/2020/wordml/sdtdatahash" xmlns:w16sdtfl="http://schemas.microsoft.com/office/word/2024/wordml/sdtformatlock" xmlns:w16se="http://schemas.microsoft.com/office/word/2015/wordml/symex" xmlns:wpg="http://schemas.microsoft.com/office/word/2010/wordprocessingGroup" xmlns:wpi="http://schemas.microsoft.com/office/word/2010/wordprocessingInk" xmlns:wne="http://schemas.microsoft.com/office/word/2006/wordml" xmlns:wps="http://schemas.microsoft.com/office/word/2010/wordprocessingShape" mc:Ignorable="w14 w15 w16se w16cid w16 w16cex w16sdtdh w16sdtfl w16du wp14">
   <w:sdt>
     <w:sdtPr>
       <w:id w:val="-537586442"/>
@@ -2974,7 +2597,7 @@
 </file>
 
 <file path=word/footnotes.xml><?xml version="1.0" encoding="utf-8"?>
-<w:footnotes xmlns:wpc="http://schemas.microsoft.com/office/word/2010/wordprocessingCanvas" xmlns:cx="http://schemas.microsoft.com/office/drawing/2014/chartex" xmlns:cx1="http://schemas.microsoft.com/office/drawing/2015/9/8/chartex" xmlns:cx2="http://schemas.microsoft.com/office/drawing/2015/10/21/chartex" xmlns:cx3="http://schemas.microsoft.com/office/drawing/2016/5/9/chartex" xmlns:cx4="http://schemas.microsoft.com/office/drawing/2016/5/10/chartex" xmlns:cx5="http://schemas.microsoft.com/office/drawing/2016/5/11/chartex" xmlns:cx6="http://schemas.microsoft.com/office/drawing/2016/5/12/chartex" xmlns:cx7="http://schemas.microsoft.com/office/drawing/2016/5/13/chartex" xmlns:cx8="http://schemas.microsoft.com/office/drawing/2016/5/14/chartex" xmlns:mc="http://schemas.openxmlformats.org/markup-compatibility/2006" xmlns:aink="http://schemas.microsoft.com/office/drawing/2016/ink" xmlns:am3d="http://schemas.microsoft.com/office/drawing/2017/model3d" xmlns:o="urn:schemas-microsoft-com:office:office" xmlns:oel="http://schemas.microsoft.com/office/2019/extlst" xmlns:r="http://schemas.openxmlformats.org/officeDocument/2006/relationships" xmlns:m="http://schemas.openxmlformats.org/officeDocument/2006/math" xmlns:v="urn:schemas-microsoft-com:vml" xmlns:wp14="http://schemas.microsoft.com/office/word/2010/wordprocessingDrawing" xmlns:wp="http://schemas.openxmlformats.org/drawingml/2006/wordprocessingDrawing" xmlns:w10="urn:schemas-microsoft-com:office:word" xmlns:w="http://schemas.openxmlformats.org/wordprocessingml/2006/main" xmlns:w14="http://schemas.microsoft.com/office/word/2010/wordml" xmlns:w15="http://schemas.microsoft.com/office/word/2012/wordml" xmlns:w16cex="http://schemas.microsoft.com/office/word/2018/wordml/cex" xmlns:w16cid="http://schemas.microsoft.com/office/word/2016/wordml/cid" xmlns:w16="http://schemas.microsoft.com/office/word/2018/wordml" xmlns:w16du="http://schemas.microsoft.com/office/word/2023/wordml/word16du" xmlns:w16sdtdh="http://schemas.microsoft.com/office/word/2020/wordml/sdtdatahash" xmlns:w16se="http://schemas.microsoft.com/office/word/2015/wordml/symex" xmlns:wpg="http://schemas.microsoft.com/office/word/2010/wordprocessingGroup" xmlns:wpi="http://schemas.microsoft.com/office/word/2010/wordprocessingInk" xmlns:wne="http://schemas.microsoft.com/office/word/2006/wordml" xmlns:wps="http://schemas.microsoft.com/office/word/2010/wordprocessingShape" mc:Ignorable="w14 w15 w16se w16cid w16 w16cex w16sdtdh w16du wp14">
+<w:footnotes xmlns:wpc="http://schemas.microsoft.com/office/word/2010/wordprocessingCanvas" xmlns:cx="http://schemas.microsoft.com/office/drawing/2014/chartex" xmlns:cx1="http://schemas.microsoft.com/office/drawing/2015/9/8/chartex" xmlns:cx2="http://schemas.microsoft.com/office/drawing/2015/10/21/chartex" xmlns:cx3="http://schemas.microsoft.com/office/drawing/2016/5/9/chartex" xmlns:cx4="http://schemas.microsoft.com/office/drawing/2016/5/10/chartex" xmlns:cx5="http://schemas.microsoft.com/office/drawing/2016/5/11/chartex" xmlns:cx6="http://schemas.microsoft.com/office/drawing/2016/5/12/chartex" xmlns:cx7="http://schemas.microsoft.com/office/drawing/2016/5/13/chartex" xmlns:cx8="http://schemas.microsoft.com/office/drawing/2016/5/14/chartex" xmlns:mc="http://schemas.openxmlformats.org/markup-compatibility/2006" xmlns:aink="http://schemas.microsoft.com/office/drawing/2016/ink" xmlns:am3d="http://schemas.microsoft.com/office/drawing/2017/model3d" xmlns:o="urn:schemas-microsoft-com:office:office" xmlns:oel="http://schemas.microsoft.com/office/2019/extlst" xmlns:r="http://schemas.openxmlformats.org/officeDocument/2006/relationships" xmlns:m="http://schemas.openxmlformats.org/officeDocument/2006/math" xmlns:v="urn:schemas-microsoft-com:vml" xmlns:wp14="http://schemas.microsoft.com/office/word/2010/wordprocessingDrawing" xmlns:wp="http://schemas.openxmlformats.org/drawingml/2006/wordprocessingDrawing" xmlns:w10="urn:schemas-microsoft-com:office:word" xmlns:w="http://schemas.openxmlformats.org/wordprocessingml/2006/main" xmlns:w14="http://schemas.microsoft.com/office/word/2010/wordml" xmlns:w15="http://schemas.microsoft.com/office/word/2012/wordml" xmlns:w16cex="http://schemas.microsoft.com/office/word/2018/wordml/cex" xmlns:w16cid="http://schemas.microsoft.com/office/word/2016/wordml/cid" xmlns:w16="http://schemas.microsoft.com/office/word/2018/wordml" xmlns:w16du="http://schemas.microsoft.com/office/word/2023/wordml/word16du" xmlns:w16sdtdh="http://schemas.microsoft.com/office/word/2020/wordml/sdtdatahash" xmlns:w16sdtfl="http://schemas.microsoft.com/office/word/2024/wordml/sdtformatlock" xmlns:w16se="http://schemas.microsoft.com/office/word/2015/wordml/symex" xmlns:wpg="http://schemas.microsoft.com/office/word/2010/wordprocessingGroup" xmlns:wpi="http://schemas.microsoft.com/office/word/2010/wordprocessingInk" xmlns:wne="http://schemas.microsoft.com/office/word/2006/wordml" xmlns:wps="http://schemas.microsoft.com/office/word/2010/wordprocessingShape" mc:Ignorable="w14 w15 w16se w16cid w16 w16cex w16sdtdh w16sdtfl w16du wp14">
   <w:footnote w:type="separator" w:id="-1">
     <w:p>
       <w:r>
@@ -2996,7 +2619,7 @@
 </file>
 
 <file path=word/header1.xml><?xml version="1.0" encoding="utf-8"?>
-<w:hdr xmlns:wpc="http://schemas.microsoft.com/office/word/2010/wordprocessingCanvas" xmlns:cx="http://schemas.microsoft.com/office/drawing/2014/chartex" xmlns:cx1="http://schemas.microsoft.com/office/drawing/2015/9/8/chartex" xmlns:cx2="http://schemas.microsoft.com/office/drawing/2015/10/21/chartex" xmlns:cx3="http://schemas.microsoft.com/office/drawing/2016/5/9/chartex" xmlns:cx4="http://schemas.microsoft.com/office/drawing/2016/5/10/chartex" xmlns:cx5="http://schemas.microsoft.com/office/drawing/2016/5/11/chartex" xmlns:cx6="http://schemas.microsoft.com/office/drawing/2016/5/12/chartex" xmlns:cx7="http://schemas.microsoft.com/office/drawing/2016/5/13/chartex" xmlns:cx8="http://schemas.microsoft.com/office/drawing/2016/5/14/chartex" xmlns:mc="http://schemas.openxmlformats.org/markup-compatibility/2006" xmlns:aink="http://schemas.microsoft.com/office/drawing/2016/ink" xmlns:am3d="http://schemas.microsoft.com/office/drawing/2017/model3d" xmlns:o="urn:schemas-microsoft-com:office:office" xmlns:oel="http://schemas.microsoft.com/office/2019/extlst" xmlns:r="http://schemas.openxmlformats.org/officeDocument/2006/relationships" xmlns:m="http://schemas.openxmlformats.org/officeDocument/2006/math" xmlns:v="urn:schemas-microsoft-com:vml" xmlns:wp14="http://schemas.microsoft.com/office/word/2010/wordprocessingDrawing" xmlns:wp="http://schemas.openxmlformats.org/drawingml/2006/wordprocessingDrawing" xmlns:w10="urn:schemas-microsoft-com:office:word" xmlns:w="http://schemas.openxmlformats.org/wordprocessingml/2006/main" xmlns:w14="http://schemas.microsoft.com/office/word/2010/wordml" xmlns:w15="http://schemas.microsoft.com/office/word/2012/wordml" xmlns:w16cex="http://schemas.microsoft.com/office/word/2018/wordml/cex" xmlns:w16cid="http://schemas.microsoft.com/office/word/2016/wordml/cid" xmlns:w16="http://schemas.microsoft.com/office/word/2018/wordml" xmlns:w16du="http://schemas.microsoft.com/office/word/2023/wordml/word16du" xmlns:w16sdtdh="http://schemas.microsoft.com/office/word/2020/wordml/sdtdatahash" xmlns:w16se="http://schemas.microsoft.com/office/word/2015/wordml/symex" xmlns:wpg="http://schemas.microsoft.com/office/word/2010/wordprocessingGroup" xmlns:wpi="http://schemas.microsoft.com/office/word/2010/wordprocessingInk" xmlns:wne="http://schemas.microsoft.com/office/word/2006/wordml" xmlns:wps="http://schemas.microsoft.com/office/word/2010/wordprocessingShape" mc:Ignorable="w14 w15 w16se w16cid w16 w16cex w16sdtdh w16du wp14">
+<w:hdr xmlns:wpc="http://schemas.microsoft.com/office/word/2010/wordprocessingCanvas" xmlns:cx="http://schemas.microsoft.com/office/drawing/2014/chartex" xmlns:cx1="http://schemas.microsoft.com/office/drawing/2015/9/8/chartex" xmlns:cx2="http://schemas.microsoft.com/office/drawing/2015/10/21/chartex" xmlns:cx3="http://schemas.microsoft.com/office/drawing/2016/5/9/chartex" xmlns:cx4="http://schemas.microsoft.com/office/drawing/2016/5/10/chartex" xmlns:cx5="http://schemas.microsoft.com/office/drawing/2016/5/11/chartex" xmlns:cx6="http://schemas.microsoft.com/office/drawing/2016/5/12/chartex" xmlns:cx7="http://schemas.microsoft.com/office/drawing/2016/5/13/chartex" xmlns:cx8="http://schemas.microsoft.com/office/drawing/2016/5/14/chartex" xmlns:mc="http://schemas.openxmlformats.org/markup-compatibility/2006" xmlns:aink="http://schemas.microsoft.com/office/drawing/2016/ink" xmlns:am3d="http://schemas.microsoft.com/office/drawing/2017/model3d" xmlns:o="urn:schemas-microsoft-com:office:office" xmlns:oel="http://schemas.microsoft.com/office/2019/extlst" xmlns:r="http://schemas.openxmlformats.org/officeDocument/2006/relationships" xmlns:m="http://schemas.openxmlformats.org/officeDocument/2006/math" xmlns:v="urn:schemas-microsoft-com:vml" xmlns:wp14="http://schemas.microsoft.com/office/word/2010/wordprocessingDrawing" xmlns:wp="http://schemas.openxmlformats.org/drawingml/2006/wordprocessingDrawing" xmlns:w10="urn:schemas-microsoft-com:office:word" xmlns:w="http://schemas.openxmlformats.org/wordprocessingml/2006/main" xmlns:w14="http://schemas.microsoft.com/office/word/2010/wordml" xmlns:w15="http://schemas.microsoft.com/office/word/2012/wordml" xmlns:w16cex="http://schemas.microsoft.com/office/word/2018/wordml/cex" xmlns:w16cid="http://schemas.microsoft.com/office/word/2016/wordml/cid" xmlns:w16="http://schemas.microsoft.com/office/word/2018/wordml" xmlns:w16du="http://schemas.microsoft.com/office/word/2023/wordml/word16du" xmlns:w16sdtdh="http://schemas.microsoft.com/office/word/2020/wordml/sdtdatahash" xmlns:w16sdtfl="http://schemas.microsoft.com/office/word/2024/wordml/sdtformatlock" xmlns:w16se="http://schemas.microsoft.com/office/word/2015/wordml/symex" xmlns:wpg="http://schemas.microsoft.com/office/word/2010/wordprocessingGroup" xmlns:wpi="http://schemas.microsoft.com/office/word/2010/wordprocessingInk" xmlns:wne="http://schemas.microsoft.com/office/word/2006/wordml" xmlns:wps="http://schemas.microsoft.com/office/word/2010/wordprocessingShape" mc:Ignorable="w14 w15 w16se w16cid w16 w16cex w16sdtdh w16sdtfl w16du wp14">
   <w:p>
     <w:pPr>
       <w:jc w:val="center"/>
@@ -3256,7 +2879,7 @@
             </wp:anchor>
           </w:drawing>
         </mc:Choice>
-        <mc:Fallback xmlns:arto="http://schemas.microsoft.com/office/word/2006/arto" xmlns:a14="http://schemas.microsoft.com/office/drawing/2010/main" xmlns:pic="http://schemas.openxmlformats.org/drawingml/2006/picture" xmlns:a="http://schemas.openxmlformats.org/drawingml/2006/main">
+        <mc:Fallback xmlns:a="http://schemas.openxmlformats.org/drawingml/2006/main" xmlns:pic="http://schemas.openxmlformats.org/drawingml/2006/picture" xmlns:a14="http://schemas.microsoft.com/office/drawing/2010/main" xmlns:arto="http://schemas.microsoft.com/office/word/2006/arto">
           <w:pict w14:anchorId="17323934">
             <v:line id="Gerader Verbinder 39" style="position:absolute;z-index:251658245;visibility:visible;mso-wrap-style:square;mso-width-percent:0;mso-height-percent:0;mso-wrap-distance-left:9pt;mso-wrap-distance-top:0;mso-wrap-distance-right:9pt;mso-wrap-distance-bottom:0;mso-position-horizontal:right;mso-position-horizontal-relative:margin;mso-position-vertical:absolute;mso-position-vertical-relative:text;mso-width-percent:0;mso-height-percent:0;mso-width-relative:margin;mso-height-relative:margin" o:spid="_x0000_s1026" strokecolor="black [3200]" strokeweight=".5pt" from="413.4pt,.8pt" to="878pt,.8pt" w14:anchorId="39D3A18F" o:gfxdata="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">
               <v:stroke joinstyle="miter"/>
@@ -3271,7 +2894,7 @@
 </file>
 
 <file path=word/header2.xml><?xml version="1.0" encoding="utf-8"?>
-<w:hdr xmlns:wpc="http://schemas.microsoft.com/office/word/2010/wordprocessingCanvas" xmlns:cx="http://schemas.microsoft.com/office/drawing/2014/chartex" xmlns:cx1="http://schemas.microsoft.com/office/drawing/2015/9/8/chartex" xmlns:cx2="http://schemas.microsoft.com/office/drawing/2015/10/21/chartex" xmlns:cx3="http://schemas.microsoft.com/office/drawing/2016/5/9/chartex" xmlns:cx4="http://schemas.microsoft.com/office/drawing/2016/5/10/chartex" xmlns:cx5="http://schemas.microsoft.com/office/drawing/2016/5/11/chartex" xmlns:cx6="http://schemas.microsoft.com/office/drawing/2016/5/12/chartex" xmlns:cx7="http://schemas.microsoft.com/office/drawing/2016/5/13/chartex" xmlns:cx8="http://schemas.microsoft.com/office/drawing/2016/5/14/chartex" xmlns:mc="http://schemas.openxmlformats.org/markup-compatibility/2006" xmlns:aink="http://schemas.microsoft.com/office/drawing/2016/ink" xmlns:am3d="http://schemas.microsoft.com/office/drawing/2017/model3d" xmlns:o="urn:schemas-microsoft-com:office:office" xmlns:oel="http://schemas.microsoft.com/office/2019/extlst" xmlns:r="http://schemas.openxmlformats.org/officeDocument/2006/relationships" xmlns:m="http://schemas.openxmlformats.org/officeDocument/2006/math" xmlns:v="urn:schemas-microsoft-com:vml" xmlns:wp14="http://schemas.microsoft.com/office/word/2010/wordprocessingDrawing" xmlns:wp="http://schemas.openxmlformats.org/drawingml/2006/wordprocessingDrawing" xmlns:w10="urn:schemas-microsoft-com:office:word" xmlns:w="http://schemas.openxmlformats.org/wordprocessingml/2006/main" xmlns:w14="http://schemas.microsoft.com/office/word/2010/wordml" xmlns:w15="http://schemas.microsoft.com/office/word/2012/wordml" xmlns:w16cex="http://schemas.microsoft.com/office/word/2018/wordml/cex" xmlns:w16cid="http://schemas.microsoft.com/office/word/2016/wordml/cid" xmlns:w16="http://schemas.microsoft.com/office/word/2018/wordml" xmlns:w16du="http://schemas.microsoft.com/office/word/2023/wordml/word16du" xmlns:w16sdtdh="http://schemas.microsoft.com/office/word/2020/wordml/sdtdatahash" xmlns:w16se="http://schemas.microsoft.com/office/word/2015/wordml/symex" xmlns:wpg="http://schemas.microsoft.com/office/word/2010/wordprocessingGroup" xmlns:wpi="http://schemas.microsoft.com/office/word/2010/wordprocessingInk" xmlns:wne="http://schemas.microsoft.com/office/word/2006/wordml" xmlns:wps="http://schemas.microsoft.com/office/word/2010/wordprocessingShape" mc:Ignorable="w14 w15 w16se w16cid w16 w16cex w16sdtdh w16du wp14">
+<w:hdr xmlns:wpc="http://schemas.microsoft.com/office/word/2010/wordprocessingCanvas" xmlns:cx="http://schemas.microsoft.com/office/drawing/2014/chartex" xmlns:cx1="http://schemas.microsoft.com/office/drawing/2015/9/8/chartex" xmlns:cx2="http://schemas.microsoft.com/office/drawing/2015/10/21/chartex" xmlns:cx3="http://schemas.microsoft.com/office/drawing/2016/5/9/chartex" xmlns:cx4="http://schemas.microsoft.com/office/drawing/2016/5/10/chartex" xmlns:cx5="http://schemas.microsoft.com/office/drawing/2016/5/11/chartex" xmlns:cx6="http://schemas.microsoft.com/office/drawing/2016/5/12/chartex" xmlns:cx7="http://schemas.microsoft.com/office/drawing/2016/5/13/chartex" xmlns:cx8="http://schemas.microsoft.com/office/drawing/2016/5/14/chartex" xmlns:mc="http://schemas.openxmlformats.org/markup-compatibility/2006" xmlns:aink="http://schemas.microsoft.com/office/drawing/2016/ink" xmlns:am3d="http://schemas.microsoft.com/office/drawing/2017/model3d" xmlns:o="urn:schemas-microsoft-com:office:office" xmlns:oel="http://schemas.microsoft.com/office/2019/extlst" xmlns:r="http://schemas.openxmlformats.org/officeDocument/2006/relationships" xmlns:m="http://schemas.openxmlformats.org/officeDocument/2006/math" xmlns:v="urn:schemas-microsoft-com:vml" xmlns:wp14="http://schemas.microsoft.com/office/word/2010/wordprocessingDrawing" xmlns:wp="http://schemas.openxmlformats.org/drawingml/2006/wordprocessingDrawing" xmlns:w10="urn:schemas-microsoft-com:office:word" xmlns:w="http://schemas.openxmlformats.org/wordprocessingml/2006/main" xmlns:w14="http://schemas.microsoft.com/office/word/2010/wordml" xmlns:w15="http://schemas.microsoft.com/office/word/2012/wordml" xmlns:w16cex="http://schemas.microsoft.com/office/word/2018/wordml/cex" xmlns:w16cid="http://schemas.microsoft.com/office/word/2016/wordml/cid" xmlns:w16="http://schemas.microsoft.com/office/word/2018/wordml" xmlns:w16du="http://schemas.microsoft.com/office/word/2023/wordml/word16du" xmlns:w16sdtdh="http://schemas.microsoft.com/office/word/2020/wordml/sdtdatahash" xmlns:w16sdtfl="http://schemas.microsoft.com/office/word/2024/wordml/sdtformatlock" xmlns:w16se="http://schemas.microsoft.com/office/word/2015/wordml/symex" xmlns:wpg="http://schemas.microsoft.com/office/word/2010/wordprocessingGroup" xmlns:wpi="http://schemas.microsoft.com/office/word/2010/wordprocessingInk" xmlns:wne="http://schemas.microsoft.com/office/word/2006/wordml" xmlns:wps="http://schemas.microsoft.com/office/word/2010/wordprocessingShape" mc:Ignorable="w14 w15 w16se w16cid w16 w16cex w16sdtdh w16sdtfl w16du wp14">
   <w:p>
     <w:pPr>
       <w:jc w:val="center"/>
@@ -3536,7 +3159,7 @@
             </wp:anchor>
           </w:drawing>
         </mc:Choice>
-        <mc:Fallback xmlns:arto="http://schemas.microsoft.com/office/word/2006/arto" xmlns:a14="http://schemas.microsoft.com/office/drawing/2010/main" xmlns:pic="http://schemas.openxmlformats.org/drawingml/2006/picture" xmlns:a="http://schemas.openxmlformats.org/drawingml/2006/main">
+        <mc:Fallback xmlns:a="http://schemas.openxmlformats.org/drawingml/2006/main" xmlns:pic="http://schemas.openxmlformats.org/drawingml/2006/picture" xmlns:a14="http://schemas.microsoft.com/office/drawing/2010/main" xmlns:arto="http://schemas.microsoft.com/office/word/2006/arto">
           <w:pict w14:anchorId="01FB9686">
             <v:line id="Gerader Verbinder 4" style="position:absolute;z-index:251658242;visibility:visible;mso-wrap-style:square;mso-width-percent:0;mso-height-percent:0;mso-wrap-distance-left:9pt;mso-wrap-distance-top:0;mso-wrap-distance-right:9pt;mso-wrap-distance-bottom:0;mso-position-horizontal:right;mso-position-horizontal-relative:margin;mso-position-vertical:absolute;mso-position-vertical-relative:text;mso-width-percent:0;mso-height-percent:0;mso-width-relative:margin;mso-height-relative:margin" o:spid="_x0000_s1026" strokecolor="black [3200]" strokeweight=".5pt" from="413.4pt,.8pt" to="878pt,.8pt" w14:anchorId="29BB1F1C" o:gfxdata="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">
               <v:stroke joinstyle="miter"/>
@@ -3590,7 +3213,7 @@
 </file>
 
 <file path=word/numbering.xml><?xml version="1.0" encoding="utf-8"?>
-<w:numbering xmlns:wpc="http://schemas.microsoft.com/office/word/2010/wordprocessingCanvas" xmlns:cx="http://schemas.microsoft.com/office/drawing/2014/chartex" xmlns:cx1="http://schemas.microsoft.com/office/drawing/2015/9/8/chartex" xmlns:cx2="http://schemas.microsoft.com/office/drawing/2015/10/21/chartex" xmlns:cx3="http://schemas.microsoft.com/office/drawing/2016/5/9/chartex" xmlns:cx4="http://schemas.microsoft.com/office/drawing/2016/5/10/chartex" xmlns:cx5="http://schemas.microsoft.com/office/drawing/2016/5/11/chartex" xmlns:cx6="http://schemas.microsoft.com/office/drawing/2016/5/12/chartex" xmlns:cx7="http://schemas.microsoft.com/office/drawing/2016/5/13/chartex" xmlns:cx8="http://schemas.microsoft.com/office/drawing/2016/5/14/chartex" xmlns:mc="http://schemas.openxmlformats.org/markup-compatibility/2006" xmlns:aink="http://schemas.microsoft.com/office/drawing/2016/ink" xmlns:am3d="http://schemas.microsoft.com/office/drawing/2017/model3d" xmlns:o="urn:schemas-microsoft-com:office:office" xmlns:oel="http://schemas.microsoft.com/office/2019/extlst" xmlns:r="http://schemas.openxmlformats.org/officeDocument/2006/relationships" xmlns:m="http://schemas.openxmlformats.org/officeDocument/2006/math" xmlns:v="urn:schemas-microsoft-com:vml" xmlns:wp14="http://schemas.microsoft.com/office/word/2010/wordprocessingDrawing" xmlns:wp="http://schemas.openxmlformats.org/drawingml/2006/wordprocessingDrawing" xmlns:w10="urn:schemas-microsoft-com:office:word" xmlns:w="http://schemas.openxmlformats.org/wordprocessingml/2006/main" xmlns:w14="http://schemas.microsoft.com/office/word/2010/wordml" xmlns:w15="http://schemas.microsoft.com/office/word/2012/wordml" xmlns:w16cex="http://schemas.microsoft.com/office/word/2018/wordml/cex" xmlns:w16cid="http://schemas.microsoft.com/office/word/2016/wordml/cid" xmlns:w16="http://schemas.microsoft.com/office/word/2018/wordml" xmlns:w16du="http://schemas.microsoft.com/office/word/2023/wordml/word16du" xmlns:w16sdtdh="http://schemas.microsoft.com/office/word/2020/wordml/sdtdatahash" xmlns:w16se="http://schemas.microsoft.com/office/word/2015/wordml/symex" xmlns:wpg="http://schemas.microsoft.com/office/word/2010/wordprocessingGroup" xmlns:wpi="http://schemas.microsoft.com/office/word/2010/wordprocessingInk" xmlns:wne="http://schemas.microsoft.com/office/word/2006/wordml" xmlns:wps="http://schemas.microsoft.com/office/word/2010/wordprocessingShape" mc:Ignorable="w14 w15 w16se w16cid w16 w16cex w16sdtdh w16du wp14">
+<w:numbering xmlns:wpc="http://schemas.microsoft.com/office/word/2010/wordprocessingCanvas" xmlns:cx="http://schemas.microsoft.com/office/drawing/2014/chartex" xmlns:cx1="http://schemas.microsoft.com/office/drawing/2015/9/8/chartex" xmlns:cx2="http://schemas.microsoft.com/office/drawing/2015/10/21/chartex" xmlns:cx3="http://schemas.microsoft.com/office/drawing/2016/5/9/chartex" xmlns:cx4="http://schemas.microsoft.com/office/drawing/2016/5/10/chartex" xmlns:cx5="http://schemas.microsoft.com/office/drawing/2016/5/11/chartex" xmlns:cx6="http://schemas.microsoft.com/office/drawing/2016/5/12/chartex" xmlns:cx7="http://schemas.microsoft.com/office/drawing/2016/5/13/chartex" xmlns:cx8="http://schemas.microsoft.com/office/drawing/2016/5/14/chartex" xmlns:mc="http://schemas.openxmlformats.org/markup-compatibility/2006" xmlns:aink="http://schemas.microsoft.com/office/drawing/2016/ink" xmlns:am3d="http://schemas.microsoft.com/office/drawing/2017/model3d" xmlns:o="urn:schemas-microsoft-com:office:office" xmlns:oel="http://schemas.microsoft.com/office/2019/extlst" xmlns:r="http://schemas.openxmlformats.org/officeDocument/2006/relationships" xmlns:m="http://schemas.openxmlformats.org/officeDocument/2006/math" xmlns:v="urn:schemas-microsoft-com:vml" xmlns:wp14="http://schemas.microsoft.com/office/word/2010/wordprocessingDrawing" xmlns:wp="http://schemas.openxmlformats.org/drawingml/2006/wordprocessingDrawing" xmlns:w10="urn:schemas-microsoft-com:office:word" xmlns:w="http://schemas.openxmlformats.org/wordprocessingml/2006/main" xmlns:w14="http://schemas.microsoft.com/office/word/2010/wordml" xmlns:w15="http://schemas.microsoft.com/office/word/2012/wordml" xmlns:w16cex="http://schemas.microsoft.com/office/word/2018/wordml/cex" xmlns:w16cid="http://schemas.microsoft.com/office/word/2016/wordml/cid" xmlns:w16="http://schemas.microsoft.com/office/word/2018/wordml" xmlns:w16du="http://schemas.microsoft.com/office/word/2023/wordml/word16du" xmlns:w16sdtdh="http://schemas.microsoft.com/office/word/2020/wordml/sdtdatahash" xmlns:w16sdtfl="http://schemas.microsoft.com/office/word/2024/wordml/sdtformatlock" xmlns:w16se="http://schemas.microsoft.com/office/word/2015/wordml/symex" xmlns:wpg="http://schemas.microsoft.com/office/word/2010/wordprocessingGroup" xmlns:wpi="http://schemas.microsoft.com/office/word/2010/wordprocessingInk" xmlns:wne="http://schemas.microsoft.com/office/word/2006/wordml" xmlns:wps="http://schemas.microsoft.com/office/word/2010/wordprocessingShape" mc:Ignorable="w14 w15 w16se w16cid w16 w16cex w16sdtdh w16sdtfl w16du wp14">
   <w:abstractNum w:abstractNumId="0" w15:restartNumberingAfterBreak="0">
     <w:nsid w:val="0433467E"/>
     <w:multiLevelType w:val="hybridMultilevel"/>
@@ -5389,7 +5012,7 @@
 </file>
 
 <file path=word/styles.xml><?xml version="1.0" encoding="utf-8"?>
-<w:styles xmlns:mc="http://schemas.openxmlformats.org/markup-compatibility/2006" xmlns:r="http://schemas.openxmlformats.org/officeDocument/2006/relationships" xmlns:w="http://schemas.openxmlformats.org/wordprocessingml/2006/main" xmlns:w14="http://schemas.microsoft.com/office/word/2010/wordml" xmlns:w15="http://schemas.microsoft.com/office/word/2012/wordml" xmlns:w16cex="http://schemas.microsoft.com/office/word/2018/wordml/cex" xmlns:w16cid="http://schemas.microsoft.com/office/word/2016/wordml/cid" xmlns:w16="http://schemas.microsoft.com/office/word/2018/wordml" xmlns:w16du="http://schemas.microsoft.com/office/word/2023/wordml/word16du" xmlns:w16sdtdh="http://schemas.microsoft.com/office/word/2020/wordml/sdtdatahash" xmlns:w16se="http://schemas.microsoft.com/office/word/2015/wordml/symex" mc:Ignorable="w14 w15 w16se w16cid w16 w16cex w16sdtdh w16du">
+<w:styles xmlns:mc="http://schemas.openxmlformats.org/markup-compatibility/2006" xmlns:r="http://schemas.openxmlformats.org/officeDocument/2006/relationships" xmlns:w="http://schemas.openxmlformats.org/wordprocessingml/2006/main" xmlns:w14="http://schemas.microsoft.com/office/word/2010/wordml" xmlns:w15="http://schemas.microsoft.com/office/word/2012/wordml" xmlns:w16cex="http://schemas.microsoft.com/office/word/2018/wordml/cex" xmlns:w16cid="http://schemas.microsoft.com/office/word/2016/wordml/cid" xmlns:w16="http://schemas.microsoft.com/office/word/2018/wordml" xmlns:w16du="http://schemas.microsoft.com/office/word/2023/wordml/word16du" xmlns:w16sdtdh="http://schemas.microsoft.com/office/word/2020/wordml/sdtdatahash" xmlns:w16sdtfl="http://schemas.microsoft.com/office/word/2024/wordml/sdtformatlock" xmlns:w16se="http://schemas.microsoft.com/office/word/2015/wordml/symex" mc:Ignorable="w14 w15 w16se w16cid w16 w16cex w16sdtdh w16sdtfl w16du">
   <w:docDefaults>
     <w:rPrDefault>
       <w:rPr>
@@ -6843,12 +6466,9 @@
 </file>
 
 <file path=customXml/item1.xml><?xml version="1.0" encoding="utf-8"?>
-<?mso-contentType ?>
-<FormTemplates xmlns="http://schemas.microsoft.com/sharepoint/v3/contenttype/forms">
-  <Display>DocumentLibraryForm</Display>
-  <Edit>DocumentLibraryForm</Edit>
-  <New>DocumentLibraryForm</New>
-</FormTemplates>
+<p:properties xmlns:p="http://schemas.microsoft.com/office/2006/metadata/properties" xmlns:xsi="http://www.w3.org/2001/XMLSchema-instance" xmlns:pc="http://schemas.microsoft.com/office/infopath/2007/PartnerControls">
+  <documentManagement/>
+</p:properties>
 </file>
 
 <file path=customXml/item2.xml><?xml version="1.0" encoding="utf-8"?>
@@ -7168,9 +6788,12 @@
 </file>
 
 <file path=customXml/item3.xml><?xml version="1.0" encoding="utf-8"?>
-<p:properties xmlns:p="http://schemas.microsoft.com/office/2006/metadata/properties" xmlns:xsi="http://www.w3.org/2001/XMLSchema-instance" xmlns:pc="http://schemas.microsoft.com/office/infopath/2007/PartnerControls">
-  <documentManagement/>
-</p:properties>
+<?mso-contentType ?>
+<FormTemplates xmlns="http://schemas.microsoft.com/sharepoint/v3/contenttype/forms">
+  <Display>DocumentLibraryForm</Display>
+  <Edit>DocumentLibraryForm</Edit>
+  <New>DocumentLibraryForm</New>
+</FormTemplates>
 </file>
 
 <file path=customXml/item4.xml><?xml version="1.0" encoding="utf-8"?>
@@ -7288,9 +6911,10 @@
 </file>
 
 <file path=customXml/itemProps1.xml><?xml version="1.0" encoding="utf-8"?>
-<ds:datastoreItem xmlns:ds="http://schemas.openxmlformats.org/officeDocument/2006/customXml" ds:itemID="{2386CF57-70AC-4916-BE62-383D5806FD9D}">
+<ds:datastoreItem xmlns:ds="http://schemas.openxmlformats.org/officeDocument/2006/customXml" ds:itemID="{FE90AD71-A17D-4602-9F19-CC274A0BCD62}">
   <ds:schemaRefs>
-    <ds:schemaRef ds:uri="http://schemas.microsoft.com/sharepoint/v3/contenttype/forms"/>
+    <ds:schemaRef ds:uri="http://schemas.microsoft.com/office/2006/metadata/properties"/>
+    <ds:schemaRef ds:uri="http://schemas.microsoft.com/office/infopath/2007/PartnerControls"/>
   </ds:schemaRefs>
 </ds:datastoreItem>
 </file>
@@ -7304,10 +6928,9 @@
 </file>
 
 <file path=customXml/itemProps3.xml><?xml version="1.0" encoding="utf-8"?>
-<ds:datastoreItem xmlns:ds="http://schemas.openxmlformats.org/officeDocument/2006/customXml" ds:itemID="{FE90AD71-A17D-4602-9F19-CC274A0BCD62}">
+<ds:datastoreItem xmlns:ds="http://schemas.openxmlformats.org/officeDocument/2006/customXml" ds:itemID="{2386CF57-70AC-4916-BE62-383D5806FD9D}">
   <ds:schemaRefs>
-    <ds:schemaRef ds:uri="http://schemas.microsoft.com/office/2006/metadata/properties"/>
-    <ds:schemaRef ds:uri="http://schemas.microsoft.com/office/infopath/2007/PartnerControls"/>
+    <ds:schemaRef ds:uri="http://schemas.microsoft.com/sharepoint/v3/contenttype/forms"/>
   </ds:schemaRefs>
 </ds:datastoreItem>
 </file>

</xml_diff>